<commit_message>
The requirements are met
</commit_message>
<xml_diff>
--- a/cw/data/OOP_CW_REPORT_IS241_KULIK_PAVEL.docx
+++ b/cw/data/OOP_CW_REPORT_IS241_KULIK_PAVEL.docx
@@ -74,7 +74,19 @@
         <w:pStyle w:val="10"/>
       </w:pPr>
       <w:r>
-        <w:t>Тема: «Нарисовать бинарное дерева»</w:t>
+        <w:t xml:space="preserve">Тема: «Нарисовать </w:t>
+      </w:r>
+      <w:r>
+        <w:t>двоичное</w:t>
+      </w:r>
+      <w:r>
+        <w:t xml:space="preserve"> дерев</w:t>
+      </w:r>
+      <w:r>
+        <w:t>о</w:t>
+      </w:r>
+      <w:r>
+        <w:t>»</w:t>
       </w:r>
     </w:p>
     <w:p>
@@ -287,7 +299,10 @@
         <w:t xml:space="preserve">Опираясь на формулировку темы курсовой работы была поставлена следующая задача: разработать графическое приложение, дающее пользователю возможность в реальном времени построить </w:t>
       </w:r>
       <w:r>
-        <w:t xml:space="preserve">бинарное </w:t>
+        <w:t>двоичное</w:t>
+      </w:r>
+      <w:r>
+        <w:t xml:space="preserve"> </w:t>
       </w:r>
       <w:r>
         <w:t>дерево путём добавления в него узлов с произвольными ключами.</w:t>

</xml_diff>